<commit_message>
16:37 time 25.10.2024 date
</commit_message>
<xml_diff>
--- a/file_service/file_database/shartnoma_576.docx
+++ b/file_service/file_database/shartnoma_576.docx
@@ -160,34 +160,28 @@
         <w:spacing w:line="240" w:lineRule="auto"/>
         <w:ind w:firstLine="540"/>
         <w:rPr>
+          <w:szCs w:val="24"/>
           <w:lang w:val="en-US"/>
         </w:rPr>
       </w:pPr>
       <w:r>
         <w:rPr>
-          <w:sz w:val="28"/>
-          <w:szCs w:val="28"/>
-          <w:lang w:val="uz-Cyrl-UZ"/>
-        </w:rPr>
-        <w:t>Professional malaka oshirish nodavlat taʼlim muassasasi</w:t>
-      </w:r>
-      <w:r>
-        <w:rPr>
-          <w:lang w:val="uz-Cyrl-UZ"/>
-        </w:rPr>
-        <w:t xml:space="preserve"> (bundan keyingi о‘rinlarda </w:t>
-      </w:r>
-      <w:r>
-        <w:rPr>
-          <w:b/>
+          <w:szCs w:val="24"/>
+          <w:lang w:val="uz-Cyrl-UZ"/>
+        </w:rPr>
+        <w:t xml:space="preserve">Professional malaka oshirish nodavlat taʼlim muassasasi (bundan keyingi о‘rinlarda </w:t>
+      </w:r>
+      <w:r>
+        <w:rPr>
+          <w:b/>
+          <w:szCs w:val="24"/>
           <w:lang w:val="uz-Cyrl-UZ"/>
         </w:rPr>
         <w:t>“</w:t>
       </w:r>
       <w:r>
         <w:rPr>
-          <w:sz w:val="28"/>
-          <w:szCs w:val="28"/>
+          <w:szCs w:val="24"/>
           <w:lang w:val="uz-Cyrl-UZ"/>
         </w:rPr>
         <w:t>Taʼlim muassasasi</w:t>
@@ -195,12 +189,14 @@
       <w:r>
         <w:rPr>
           <w:b/>
+          <w:szCs w:val="24"/>
           <w:lang w:val="uz-Cyrl-UZ"/>
         </w:rPr>
         <w:t>”</w:t>
       </w:r>
       <w:r>
         <w:rPr>
+          <w:szCs w:val="24"/>
           <w:lang w:val="uz-Cyrl-UZ"/>
         </w:rPr>
         <w:t xml:space="preserve">) direktor </w:t>
@@ -208,12 +204,14 @@
       <w:r>
         <w:rPr>
           <w:b/>
+          <w:szCs w:val="24"/>
           <w:lang w:val="uz-Cyrl-UZ"/>
         </w:rPr>
         <w:t>Kamolova Hulkar Ismoilovna</w:t>
       </w:r>
       <w:r>
         <w:rPr>
+          <w:szCs w:val="24"/>
           <w:lang w:val="uz-Cyrl-UZ"/>
         </w:rPr>
         <w:t xml:space="preserve"> bir tomondan va fuqaro </w:t>
@@ -221,12 +219,14 @@
       <w:r>
         <w:rPr>
           <w:b/>
+          <w:szCs w:val="24"/>
           <w:lang w:val="uz-Cyrl-UZ"/>
         </w:rPr>
         <w:t>NAME</w:t>
       </w:r>
       <w:r>
         <w:rPr>
+          <w:szCs w:val="24"/>
           <w:lang w:val="uz-Cyrl-UZ"/>
         </w:rPr>
         <w:t xml:space="preserve"> (bundan keyin </w:t>
@@ -234,12 +234,14 @@
       <w:r>
         <w:rPr>
           <w:b/>
+          <w:szCs w:val="24"/>
           <w:lang w:val="uz-Cyrl-UZ"/>
         </w:rPr>
         <w:t>“Tinglovchi”</w:t>
       </w:r>
       <w:r>
         <w:rPr>
+          <w:szCs w:val="24"/>
           <w:lang w:val="uz-Cyrl-UZ"/>
         </w:rPr>
         <w:t xml:space="preserve"> deb nomlanadi), ikkinchi tomondan mazkur shartnomani quyidagilar haqida tuzdi.</w:t>
@@ -291,343 +293,317 @@
         <w:spacing w:after="0" w:line="240" w:lineRule="auto"/>
         <w:ind w:left="11"/>
         <w:rPr>
-          <w:lang w:val="uz-Cyrl-UZ"/>
-        </w:rPr>
-      </w:pPr>
-      <w:r>
-        <w:rPr>
-          <w:lang w:val="uz-Cyrl-UZ"/>
-        </w:rPr>
-        <w:t xml:space="preserve">1.1. </w:t>
-      </w:r>
-      <w:r>
-        <w:rPr>
+          <w:szCs w:val="24"/>
+          <w:lang w:val="uz-Cyrl-UZ"/>
+        </w:rPr>
+      </w:pPr>
+      <w:r>
+        <w:rPr>
+          <w:szCs w:val="24"/>
+          <w:lang w:val="uz-Cyrl-UZ"/>
+        </w:rPr>
+        <w:t>1.1. Taʼlim muassasasi “Tinglovchi”</w:t>
+      </w:r>
+      <w:r>
+        <w:rPr>
+          <w:b/>
+          <w:bCs/>
+          <w:szCs w:val="24"/>
+          <w:lang w:val="uz-Cyrl-UZ"/>
+        </w:rPr>
+        <w:t xml:space="preserve"> </w:t>
+      </w:r>
+      <w:r>
+        <w:rPr>
+          <w:b/>
+          <w:szCs w:val="24"/>
+          <w:lang w:val="uz-Cyrl-UZ"/>
+        </w:rPr>
+        <w:t>NAME</w:t>
+      </w:r>
+      <w:r>
+        <w:rPr>
+          <w:szCs w:val="24"/>
+          <w:lang w:val="uz-Cyrl-UZ"/>
+        </w:rPr>
+        <w:t xml:space="preserve"> ni 576 soatlik о‘quv reja va dastur talabidan kelib chiqqan holda </w:t>
+      </w:r>
+      <w:r>
+        <w:rPr>
+          <w:b/>
+          <w:bCs/>
+          <w:szCs w:val="24"/>
+          <w:lang w:val="uz-Cyrl-UZ"/>
+        </w:rPr>
+        <w:t>FACULTY</w:t>
+      </w:r>
+      <w:r>
+        <w:rPr>
+          <w:szCs w:val="24"/>
+          <w:lang w:val="uz-Cyrl-UZ"/>
+        </w:rPr>
+        <w:t xml:space="preserve"> </w:t>
+      </w:r>
+      <w:r>
+        <w:rPr>
+          <w:szCs w:val="24"/>
+          <w:lang w:val="uz-Cyrl-UZ"/>
+        </w:rPr>
+        <w:t>ixtisosligi bо‘yicha qayta tayyorlov kursida о‘qitadi.</w:t>
+      </w:r>
+    </w:p>
+    <w:p>
+      <w:pPr>
+        <w:ind w:firstLine="540"/>
+        <w:jc w:val="center"/>
+        <w:rPr>
+          <w:b/>
+          <w:sz w:val="8"/>
+          <w:szCs w:val="8"/>
+          <w:lang w:val="uz-Cyrl-UZ"/>
+        </w:rPr>
+      </w:pPr>
+    </w:p>
+    <w:p>
+      <w:pPr>
+        <w:spacing w:after="0"/>
+        <w:jc w:val="center"/>
+        <w:rPr>
+          <w:b/>
+          <w:lang w:val="uz-Cyrl-UZ"/>
+        </w:rPr>
+      </w:pPr>
+      <w:r>
+        <w:rPr>
+          <w:b/>
+          <w:lang w:val="uz-Cyrl-UZ"/>
+        </w:rPr>
+        <w:t>II.</w:t>
+      </w:r>
+      <w:r>
+        <w:rPr>
+          <w:lang w:val="uz-Cyrl-UZ"/>
+        </w:rPr>
+        <w:t xml:space="preserve"> </w:t>
+      </w:r>
+      <w:r>
+        <w:rPr>
+          <w:b/>
+          <w:lang w:val="uz-Cyrl-UZ"/>
+        </w:rPr>
+        <w:t>HISOB-KITOBLAR TARTIBI</w:t>
+      </w:r>
+    </w:p>
+    <w:p>
+      <w:pPr>
+        <w:spacing w:after="0"/>
+        <w:rPr>
+          <w:b/>
+          <w:sz w:val="8"/>
+          <w:szCs w:val="8"/>
+          <w:lang w:val="uz-Cyrl-UZ"/>
+        </w:rPr>
+      </w:pPr>
+    </w:p>
+    <w:p>
+      <w:pPr>
+        <w:spacing w:after="0"/>
+        <w:rPr>
+          <w:szCs w:val="24"/>
+          <w:lang w:val="uz-Cyrl-UZ"/>
+        </w:rPr>
+      </w:pPr>
+      <w:r>
+        <w:rPr>
+          <w:szCs w:val="24"/>
+          <w:lang w:val="uz-Cyrl-UZ"/>
+        </w:rPr>
+        <w:t xml:space="preserve">2.1. Tinglovchi (576 soatlik) о‘qish xarajatlari uchun mablag‘ </w:t>
+      </w:r>
+      <w:r>
+        <w:rPr>
+          <w:b/>
+          <w:szCs w:val="24"/>
+          <w:lang w:val="uz-Cyrl-UZ"/>
+        </w:rPr>
+        <w:t>5 000 000</w:t>
+      </w:r>
+      <w:r>
+        <w:rPr>
+          <w:szCs w:val="24"/>
+          <w:lang w:val="uz-Cyrl-UZ"/>
+        </w:rPr>
+        <w:t xml:space="preserve"> </w:t>
+      </w:r>
+      <w:r>
+        <w:rPr>
+          <w:b/>
+          <w:szCs w:val="24"/>
+          <w:lang w:val="uz-Cyrl-UZ"/>
+        </w:rPr>
+        <w:t>(besh million)</w:t>
+      </w:r>
+      <w:r>
+        <w:rPr>
+          <w:szCs w:val="24"/>
+          <w:lang w:val="uz-Cyrl-UZ"/>
+        </w:rPr>
+        <w:t xml:space="preserve"> sо‘mni tashkil etadi; </w:t>
+      </w:r>
+    </w:p>
+    <w:p>
+      <w:pPr>
+        <w:ind w:firstLine="284"/>
+        <w:rPr>
+          <w:szCs w:val="24"/>
+          <w:lang w:val="uz-Cyrl-UZ"/>
+        </w:rPr>
+      </w:pPr>
+      <w:r>
+        <w:rPr>
+          <w:szCs w:val="24"/>
+          <w:lang w:val="uz-Cyrl-UZ"/>
+        </w:rPr>
+        <w:t xml:space="preserve">-ushbu tо‘lov qiymatining 50 foizi ya’ni </w:t>
+      </w:r>
+      <w:r>
+        <w:rPr>
+          <w:b/>
+          <w:szCs w:val="24"/>
+          <w:lang w:val="uz-Cyrl-UZ"/>
+        </w:rPr>
+        <w:t>2 500 000</w:t>
+      </w:r>
+      <w:r>
+        <w:rPr>
+          <w:szCs w:val="24"/>
+          <w:lang w:val="uz-Cyrl-UZ"/>
+        </w:rPr>
+        <w:t xml:space="preserve"> sо‘mni о‘quv jarayoni boshlangunga qadar, qolgan </w:t>
+      </w:r>
+      <w:r>
+        <w:rPr>
+          <w:b/>
+          <w:szCs w:val="24"/>
+          <w:lang w:val="uz-Cyrl-UZ"/>
+        </w:rPr>
+        <w:t>2 500 000</w:t>
+      </w:r>
+      <w:r>
+        <w:rPr>
+          <w:szCs w:val="24"/>
+          <w:lang w:val="uz-Cyrl-UZ"/>
+        </w:rPr>
+        <w:t xml:space="preserve"> sо‘m qismi shartnoma tuzilgan kundan 2 (ikki) oy ichida </w:t>
+      </w:r>
+      <w:bookmarkStart w:id="0" w:name="_Hlk155614785"/>
+      <w:r>
+        <w:rPr>
+          <w:szCs w:val="24"/>
+          <w:lang w:val="uz-Cyrl-UZ"/>
+        </w:rPr>
+        <w:t>Taʼlim muassasasining hisob raqamiga pul о‘tkazish yо‘li bilan</w:t>
+      </w:r>
+      <w:bookmarkEnd w:id="0"/>
+      <w:r>
+        <w:rPr>
+          <w:szCs w:val="24"/>
+          <w:lang w:val="uz-Cyrl-UZ"/>
+        </w:rPr>
+        <w:t xml:space="preserve"> tо‘laydi va tо‘langanlik tо‘g‘risidagi hujjatlar nusxasini taqdim etadi;</w:t>
+      </w:r>
+    </w:p>
+    <w:p>
+      <w:pPr>
+        <w:ind w:firstLine="284"/>
+        <w:rPr>
+          <w:lang w:val="uz-Cyrl-UZ"/>
+        </w:rPr>
+      </w:pPr>
+      <w:r>
+        <w:rPr>
+          <w:szCs w:val="24"/>
+          <w:lang w:val="uz-Cyrl-UZ"/>
+        </w:rPr>
+        <w:t>-eng kam oylik ish haqi miqdorlari yoki tо‘lov ta’riflari oshganda, tо‘lovning qolgan qismi uchun proporsional mikdorda “Taʼlim muassasasi”ga</w:t>
+      </w:r>
+      <w:r>
+        <w:rPr>
+          <w:b/>
+          <w:szCs w:val="24"/>
+          <w:lang w:val="uz-Cyrl-UZ"/>
+        </w:rPr>
+        <w:t xml:space="preserve"> </w:t>
+      </w:r>
+      <w:r>
+        <w:rPr>
+          <w:szCs w:val="24"/>
+          <w:lang w:val="uz-Cyrl-UZ"/>
+        </w:rPr>
+        <w:t>oshgan miqdordagi tо‘lovni tо‘laydi.</w:t>
+      </w:r>
+    </w:p>
+    <w:p>
+      <w:pPr>
+        <w:jc w:val="center"/>
+        <w:rPr>
+          <w:b/>
+          <w:sz w:val="8"/>
+          <w:szCs w:val="8"/>
+          <w:lang w:val="uz-Cyrl-UZ"/>
+        </w:rPr>
+      </w:pPr>
+    </w:p>
+    <w:p>
+      <w:pPr>
+        <w:jc w:val="center"/>
+        <w:rPr>
+          <w:b/>
+          <w:lang w:val="uz-Cyrl-UZ"/>
+        </w:rPr>
+      </w:pPr>
+      <w:r>
+        <w:rPr>
+          <w:b/>
+          <w:lang w:val="uz-Cyrl-UZ"/>
+        </w:rPr>
+        <w:t>III. TOMONLARNING MAJBURIYATLARI</w:t>
+      </w:r>
+    </w:p>
+    <w:p>
+      <w:pPr>
+        <w:jc w:val="center"/>
+        <w:rPr>
+          <w:b/>
+          <w:sz w:val="8"/>
+          <w:szCs w:val="8"/>
+          <w:lang w:val="uz-Cyrl-UZ"/>
+        </w:rPr>
+      </w:pPr>
+    </w:p>
+    <w:p>
+      <w:pPr>
+        <w:spacing w:after="0" w:line="240" w:lineRule="auto"/>
+        <w:rPr>
+          <w:lang w:val="en-US"/>
+        </w:rPr>
+      </w:pPr>
+      <w:r>
+        <w:rPr>
+          <w:b/>
+          <w:szCs w:val="24"/>
+          <w:lang w:val="uz-Cyrl-UZ"/>
+        </w:rPr>
+        <w:t>3.1. Taʼlim muassasasining majburiyatlari</w:t>
+      </w:r>
+      <w:r>
+        <w:rPr>
+          <w:b/>
           <w:sz w:val="28"/>
           <w:szCs w:val="28"/>
           <w:lang w:val="uz-Cyrl-UZ"/>
         </w:rPr>
-        <w:t>Taʼlim muassasasi</w:t>
-      </w:r>
-      <w:r>
-        <w:rPr>
-          <w:lang w:val="uz-Cyrl-UZ"/>
-        </w:rPr>
-        <w:t xml:space="preserve"> “Tinglovchi”</w:t>
-      </w:r>
-      <w:r>
-        <w:rPr>
-          <w:b/>
-          <w:bCs/>
-          <w:lang w:val="uz-Cyrl-UZ"/>
-        </w:rPr>
-        <w:t xml:space="preserve"> </w:t>
-      </w:r>
-      <w:r>
-        <w:rPr>
-          <w:b/>
-          <w:lang w:val="uz-Cyrl-UZ"/>
-        </w:rPr>
-        <w:t>NAME</w:t>
-      </w:r>
-      <w:r>
-        <w:rPr>
-          <w:lang w:val="uz-Cyrl-UZ"/>
-        </w:rPr>
-        <w:t xml:space="preserve"> ni 576 soatlik о‘quv reja va dastur talabidan kelib chiqqan holda </w:t>
-      </w:r>
-      <w:r>
-        <w:rPr>
-          <w:b/>
-          <w:bCs/>
-          <w:lang w:val="uz-Cyrl-UZ"/>
-        </w:rPr>
-        <w:t>FACULTY</w:t>
-      </w:r>
-      <w:r>
-        <w:rPr>
-          <w:lang w:val="uz-Cyrl-UZ"/>
-        </w:rPr>
-        <w:t xml:space="preserve"> </w:t>
-      </w:r>
-      <w:r>
-        <w:rPr>
-          <w:lang w:val="uz-Cyrl-UZ"/>
-        </w:rPr>
-        <w:t>ixtisosligi bо‘yicha qayta tayyorlov kursida о‘qitadi.</w:t>
-      </w:r>
-    </w:p>
-    <w:p>
-      <w:pPr>
-        <w:ind w:firstLine="540"/>
-        <w:jc w:val="center"/>
-        <w:rPr>
-          <w:b/>
-          <w:sz w:val="8"/>
-          <w:szCs w:val="8"/>
-          <w:lang w:val="uz-Cyrl-UZ"/>
-        </w:rPr>
-      </w:pPr>
-    </w:p>
-    <w:p>
-      <w:pPr>
-        <w:spacing w:after="0"/>
-        <w:jc w:val="center"/>
-        <w:rPr>
-          <w:b/>
-          <w:lang w:val="uz-Cyrl-UZ"/>
-        </w:rPr>
-      </w:pPr>
-      <w:r>
-        <w:rPr>
-          <w:b/>
-          <w:lang w:val="uz-Cyrl-UZ"/>
-        </w:rPr>
-        <w:t>II.</w:t>
-      </w:r>
-      <w:r>
-        <w:rPr>
-          <w:lang w:val="uz-Cyrl-UZ"/>
-        </w:rPr>
-        <w:t xml:space="preserve"> </w:t>
-      </w:r>
-      <w:r>
-        <w:rPr>
-          <w:b/>
-          <w:lang w:val="uz-Cyrl-UZ"/>
-        </w:rPr>
-        <w:t>HISOB-KITOBLAR TARTIBI</w:t>
-      </w:r>
-    </w:p>
-    <w:p>
-      <w:pPr>
-        <w:spacing w:after="0"/>
-        <w:rPr>
-          <w:b/>
-          <w:sz w:val="8"/>
-          <w:szCs w:val="8"/>
-          <w:lang w:val="uz-Cyrl-UZ"/>
-        </w:rPr>
-      </w:pPr>
-    </w:p>
-    <w:p>
-      <w:pPr>
-        <w:spacing w:after="0"/>
-        <w:rPr>
-          <w:lang w:val="uz-Cyrl-UZ"/>
-        </w:rPr>
-      </w:pPr>
-      <w:r>
-        <w:rPr>
-          <w:lang w:val="uz-Cyrl-UZ"/>
-        </w:rPr>
-        <w:t xml:space="preserve">2.1. Tinglovchi (576 soatlik) о‘qish xarajatlari uchun mablag‘ </w:t>
-      </w:r>
-      <w:r>
-        <w:rPr>
-          <w:b/>
-          <w:lang w:val="uz-Cyrl-UZ"/>
-        </w:rPr>
-        <w:t>5 000 000</w:t>
-      </w:r>
-      <w:r>
-        <w:rPr>
-          <w:lang w:val="uz-Cyrl-UZ"/>
-        </w:rPr>
-        <w:t xml:space="preserve"> </w:t>
-      </w:r>
-      <w:r>
-        <w:rPr>
-          <w:b/>
-          <w:lang w:val="uz-Cyrl-UZ"/>
-        </w:rPr>
-        <w:t>(besh million)</w:t>
-      </w:r>
-      <w:r>
-        <w:rPr>
-          <w:lang w:val="uz-Cyrl-UZ"/>
-        </w:rPr>
-        <w:t xml:space="preserve"> sо‘mni tashkil etadi; </w:t>
-      </w:r>
-    </w:p>
-    <w:p>
-      <w:pPr>
-        <w:ind w:firstLine="284"/>
-        <w:rPr>
-          <w:lang w:val="uz-Cyrl-UZ"/>
-        </w:rPr>
-      </w:pPr>
-      <w:r>
-        <w:rPr>
-          <w:lang w:val="uz-Cyrl-UZ"/>
-        </w:rPr>
-        <w:t xml:space="preserve">-ushbu tо‘lov qiymatining 50 foizi ya’ni </w:t>
-      </w:r>
-      <w:r>
-        <w:rPr>
-          <w:b/>
-          <w:lang w:val="uz-Cyrl-UZ"/>
-        </w:rPr>
-        <w:t>2 500 000</w:t>
-      </w:r>
-      <w:r>
-        <w:rPr>
-          <w:lang w:val="uz-Cyrl-UZ"/>
-        </w:rPr>
-        <w:t xml:space="preserve"> sо‘mni о‘quv jarayoni boshlangunga qadar, qolgan </w:t>
-      </w:r>
-      <w:r>
-        <w:rPr>
-          <w:b/>
-          <w:lang w:val="uz-Cyrl-UZ"/>
-        </w:rPr>
-        <w:t>2 500 000</w:t>
-      </w:r>
-      <w:r>
-        <w:rPr>
-          <w:lang w:val="uz-Cyrl-UZ"/>
-        </w:rPr>
-        <w:t xml:space="preserve"> sо‘m qismi shartnoma tuzilgan kundan 2 (ikki) oy ichida </w:t>
-      </w:r>
-      <w:bookmarkStart w:id="0" w:name="_Hlk155614785"/>
-      <w:r>
-        <w:rPr>
-          <w:sz w:val="28"/>
-          <w:szCs w:val="28"/>
-          <w:lang w:val="uz-Cyrl-UZ"/>
-        </w:rPr>
-        <w:t>Taʼlim muassasasi</w:t>
-      </w:r>
-      <w:r>
-        <w:rPr>
-          <w:lang w:val="uz-Cyrl-UZ"/>
-        </w:rPr>
-        <w:t>ning hisob raqamiga pul о‘tkazish yо‘li bilan</w:t>
-      </w:r>
-      <w:bookmarkEnd w:id="0"/>
-      <w:r>
-        <w:rPr>
-          <w:lang w:val="uz-Cyrl-UZ"/>
-        </w:rPr>
-        <w:t xml:space="preserve"> tо‘laydi va tо‘langanlik tо‘g‘risidagi hujjatlar nusxasini taqdim etadi;</w:t>
-      </w:r>
-    </w:p>
-    <w:p>
-      <w:pPr>
-        <w:ind w:firstLine="284"/>
-        <w:rPr>
-          <w:lang w:val="uz-Cyrl-UZ"/>
-        </w:rPr>
-      </w:pPr>
-      <w:r>
-        <w:rPr>
-          <w:lang w:val="uz-Cyrl-UZ"/>
-        </w:rPr>
-        <w:t>-eng kam oylik ish haqi miqdorlari yoki tо‘lov ta’riflari oshganda, tо‘lovning qolgan qismi uchun proporsional mikdorda “</w:t>
-      </w:r>
-      <w:r>
-        <w:rPr>
-          <w:sz w:val="28"/>
-          <w:szCs w:val="28"/>
-          <w:lang w:val="uz-Cyrl-UZ"/>
-        </w:rPr>
-        <w:t>Taʼlim muassasasi</w:t>
-      </w:r>
-      <w:r>
-        <w:rPr>
-          <w:lang w:val="uz-Cyrl-UZ"/>
-        </w:rPr>
-        <w:t>”ga</w:t>
-      </w:r>
-      <w:r>
-        <w:rPr>
-          <w:b/>
-          <w:lang w:val="uz-Cyrl-UZ"/>
-        </w:rPr>
-        <w:t xml:space="preserve"> </w:t>
-      </w:r>
-      <w:r>
-        <w:rPr>
-          <w:lang w:val="uz-Cyrl-UZ"/>
-        </w:rPr>
-        <w:t>oshgan miqdordagi tо‘lovni tо‘laydi.</w:t>
-      </w:r>
-    </w:p>
-    <w:p>
-      <w:pPr>
-        <w:jc w:val="center"/>
-        <w:rPr>
-          <w:b/>
-          <w:sz w:val="8"/>
-          <w:szCs w:val="8"/>
-          <w:lang w:val="uz-Cyrl-UZ"/>
-        </w:rPr>
-      </w:pPr>
-    </w:p>
-    <w:p>
-      <w:pPr>
-        <w:jc w:val="center"/>
-        <w:rPr>
-          <w:b/>
-          <w:lang w:val="uz-Cyrl-UZ"/>
-        </w:rPr>
-      </w:pPr>
-      <w:r>
-        <w:rPr>
-          <w:b/>
-          <w:lang w:val="uz-Cyrl-UZ"/>
-        </w:rPr>
-        <w:t>III. TOMONLARNING MAJBURIYATLARI</w:t>
-      </w:r>
-    </w:p>
-    <w:p>
-      <w:pPr>
-        <w:jc w:val="center"/>
-        <w:rPr>
-          <w:b/>
-          <w:sz w:val="8"/>
-          <w:szCs w:val="8"/>
-          <w:lang w:val="uz-Cyrl-UZ"/>
-        </w:rPr>
-      </w:pPr>
-    </w:p>
-    <w:p>
-      <w:pPr>
-        <w:spacing w:after="0" w:line="240" w:lineRule="auto"/>
-        <w:rPr>
-          <w:lang w:val="en-US"/>
-        </w:rPr>
-      </w:pPr>
-      <w:r>
-        <w:rPr>
-          <w:b/>
-          <w:lang w:val="uz-Cyrl-UZ"/>
-        </w:rPr>
-        <w:t xml:space="preserve">3.1. </w:t>
-      </w:r>
-      <w:r>
-        <w:rPr>
-          <w:sz w:val="28"/>
-          <w:szCs w:val="28"/>
-          <w:lang w:val="uz-Cyrl-UZ"/>
-        </w:rPr>
-        <w:t xml:space="preserve">Taʼlim </w:t>
-      </w:r>
-      <w:r>
-        <w:rPr>
-          <w:sz w:val="28"/>
-          <w:szCs w:val="28"/>
-          <w:lang w:val="uz-Cyrl-UZ"/>
-        </w:rPr>
-        <w:t>muassasasi</w:t>
-      </w:r>
-      <w:r>
-        <w:rPr>
-          <w:b/>
-          <w:sz w:val="28"/>
-          <w:szCs w:val="28"/>
-          <w:lang w:val="uz-Cyrl-UZ"/>
-        </w:rPr>
-        <w:t>ning majburiyatlari:</w:t>
+        <w:t>:</w:t>
       </w:r>
     </w:p>
     <w:p>
@@ -647,11 +623,13 @@
       <w:pPr>
         <w:spacing w:after="0" w:line="240" w:lineRule="auto"/>
         <w:rPr>
-          <w:lang w:val="uz-Cyrl-UZ"/>
-        </w:rPr>
-      </w:pPr>
-      <w:r>
-        <w:rPr>
+          <w:szCs w:val="24"/>
+          <w:lang w:val="uz-Cyrl-UZ"/>
+        </w:rPr>
+      </w:pPr>
+      <w:r>
+        <w:rPr>
+          <w:szCs w:val="24"/>
           <w:lang w:val="uz-Cyrl-UZ"/>
         </w:rPr>
         <w:t>3.1.1. О‘quv jarayonini tasdiqlangan о‘quv rejasi va dars jadvali asosida tashkil etish va olib borish;</w:t>
@@ -660,11 +638,13 @@
     <w:p>
       <w:pPr>
         <w:rPr>
-          <w:lang w:val="uz-Cyrl-UZ"/>
-        </w:rPr>
-      </w:pPr>
-      <w:r>
-        <w:rPr>
+          <w:szCs w:val="24"/>
+          <w:lang w:val="uz-Cyrl-UZ"/>
+        </w:rPr>
+      </w:pPr>
+      <w:r>
+        <w:rPr>
+          <w:szCs w:val="24"/>
           <w:lang w:val="uz-Cyrl-UZ"/>
         </w:rPr>
         <w:t>3.1.2. Tinglovchilarning qonuniy, huquqiy talablari va istaklarini e’tiborga olib о‘quv dasturlari bajarilishini ta’minlash;</w:t>
@@ -673,38 +653,28 @@
     <w:p>
       <w:pPr>
         <w:rPr>
-          <w:lang w:val="uz-Cyrl-UZ"/>
-        </w:rPr>
-      </w:pPr>
-      <w:r>
-        <w:rPr>
-          <w:lang w:val="uz-Cyrl-UZ"/>
-        </w:rPr>
-        <w:t>3.1.3. Tinglovchilarning xohish va istaklari hamda qonun bilan belgilangan huquqlarini erkin amalga oshirilishi va “</w:t>
-      </w:r>
-      <w:r>
-        <w:rPr>
-          <w:sz w:val="28"/>
-          <w:szCs w:val="28"/>
-          <w:lang w:val="uz-Cyrl-UZ"/>
-        </w:rPr>
-        <w:t>Taʼlim muassasasi</w:t>
-      </w:r>
-      <w:r>
-        <w:rPr>
-          <w:lang w:val="uz-Cyrl-UZ"/>
-        </w:rPr>
-        <w:t>” Ustaviga muvofiq majburiyatlarning bajarilishini ta’minlash;</w:t>
-      </w:r>
-    </w:p>
-    <w:p>
-      <w:pPr>
-        <w:rPr>
+          <w:szCs w:val="24"/>
+          <w:lang w:val="uz-Cyrl-UZ"/>
+        </w:rPr>
+      </w:pPr>
+      <w:r>
+        <w:rPr>
+          <w:szCs w:val="24"/>
+          <w:lang w:val="uz-Cyrl-UZ"/>
+        </w:rPr>
+        <w:t>3.1.3. Tinglovchilarning xohish va istaklari hamda qonun bilan belgilangan huquqlarini erkin amalga oshirilishi va “Taʼlim muassasasi” Ustaviga muvofiq majburiyatlarning bajarilishini ta’minlash;</w:t>
+      </w:r>
+    </w:p>
+    <w:p>
+      <w:pPr>
+        <w:rPr>
+          <w:szCs w:val="24"/>
           <w:lang w:val="en-US"/>
         </w:rPr>
       </w:pPr>
       <w:r>
         <w:rPr>
+          <w:szCs w:val="24"/>
           <w:lang w:val="uz-Cyrl-UZ"/>
         </w:rPr>
         <w:t>3.1.4. О‘quv rejasi va dasturini tо‘liq о‘zlashtirgan “Tinglovchi”ga diplom berish;</w:t>
@@ -713,11 +683,13 @@
     <w:p>
       <w:pPr>
         <w:rPr>
+          <w:szCs w:val="24"/>
           <w:lang w:val="en-US"/>
         </w:rPr>
       </w:pPr>
       <w:r>
         <w:rPr>
+          <w:szCs w:val="24"/>
           <w:lang w:val="uz-Cyrl-UZ"/>
         </w:rPr>
         <w:t>3.1.5. Tinglovchilarni о‘quv va metodik qо‘llanmalari bilan ta’minlash;</w:t>
@@ -731,12 +703,14 @@
       </w:pPr>
       <w:r>
         <w:rPr>
+          <w:szCs w:val="24"/>
           <w:lang w:val="en-US"/>
         </w:rPr>
         <w:t>3</w:t>
       </w:r>
       <w:r>
         <w:rPr>
+          <w:szCs w:val="24"/>
           <w:lang w:val="uz-Cyrl-UZ"/>
         </w:rPr>
         <w:t>.1.6. Tinglovchilarga elektron kutubxona fondidan foydalanish uchun sharoit yaratish.</w:t>
@@ -780,11 +754,13 @@
     <w:p>
       <w:pPr>
         <w:rPr>
-          <w:lang w:val="uz-Cyrl-UZ"/>
-        </w:rPr>
-      </w:pPr>
-      <w:r>
-        <w:rPr>
+          <w:szCs w:val="24"/>
+          <w:lang w:val="uz-Cyrl-UZ"/>
+        </w:rPr>
+      </w:pPr>
+      <w:r>
+        <w:rPr>
+          <w:szCs w:val="24"/>
           <w:lang w:val="uz-Cyrl-UZ"/>
         </w:rPr>
         <w:t>3.2.1. О‘qish uchun zarur bо‘lgan hujjatlarni о‘z vaqtida topshirish;</w:t>
@@ -793,38 +769,28 @@
     <w:p>
       <w:pPr>
         <w:rPr>
+          <w:szCs w:val="24"/>
           <w:lang w:val="en-US"/>
         </w:rPr>
       </w:pPr>
       <w:r>
         <w:rPr>
-          <w:lang w:val="uz-Cyrl-UZ"/>
-        </w:rPr>
-        <w:t xml:space="preserve">3.2.2. </w:t>
-      </w:r>
-      <w:r>
-        <w:rPr>
-          <w:sz w:val="28"/>
-          <w:szCs w:val="28"/>
-          <w:lang w:val="uz-Cyrl-UZ"/>
-        </w:rPr>
-        <w:t>Taʼlim muassasasi</w:t>
-      </w:r>
-      <w:r>
-        <w:rPr>
-          <w:lang w:val="uz-Cyrl-UZ"/>
-        </w:rPr>
-        <w:t xml:space="preserve"> Ustavi va ichki tartib-qoidalariga rioya qilish;</w:t>
-      </w:r>
-    </w:p>
-    <w:p>
-      <w:pPr>
-        <w:rPr>
-          <w:lang w:val="uz-Cyrl-UZ"/>
-        </w:rPr>
-      </w:pPr>
-      <w:r>
-        <w:rPr>
+          <w:szCs w:val="24"/>
+          <w:lang w:val="uz-Cyrl-UZ"/>
+        </w:rPr>
+        <w:t>3.2.2. Taʼlim muassasasi Ustavi va ichki tartib-qoidalariga rioya qilish;</w:t>
+      </w:r>
+    </w:p>
+    <w:p>
+      <w:pPr>
+        <w:rPr>
+          <w:szCs w:val="24"/>
+          <w:lang w:val="uz-Cyrl-UZ"/>
+        </w:rPr>
+      </w:pPr>
+      <w:r>
+        <w:rPr>
+          <w:szCs w:val="24"/>
           <w:lang w:val="uz-Cyrl-UZ"/>
         </w:rPr>
         <w:t>3.2.3. Professor-о‘qituvchilarning topshiriqlarini о‘z vaqtida bajarish va о‘tilgan darslarni о‘zlashtirish.</w:t>
@@ -880,83 +846,46 @@
       <w:pPr>
         <w:rPr>
           <w:b/>
-          <w:lang w:val="uz-Cyrl-UZ"/>
-        </w:rPr>
-      </w:pPr>
-      <w:r>
-        <w:rPr>
-          <w:b/>
-          <w:lang w:val="uz-Cyrl-UZ"/>
-        </w:rPr>
-        <w:t xml:space="preserve">4.1. </w:t>
-      </w:r>
-      <w:r>
-        <w:rPr>
-          <w:sz w:val="28"/>
-          <w:szCs w:val="28"/>
-          <w:lang w:val="uz-Cyrl-UZ"/>
-        </w:rPr>
-        <w:t>Taʼlim muassasasi</w:t>
-      </w:r>
-      <w:r>
-        <w:rPr>
-          <w:b/>
-          <w:lang w:val="uz-Cyrl-UZ"/>
-        </w:rPr>
-        <w:t>ning javobgarligi:</w:t>
-      </w:r>
-    </w:p>
-    <w:p>
-      <w:pPr>
-        <w:rPr>
-          <w:b/>
-          <w:lang w:val="uz-Cyrl-UZ"/>
-        </w:rPr>
-      </w:pPr>
-      <w:r>
-        <w:rPr>
-          <w:lang w:val="uz-Cyrl-UZ"/>
-        </w:rPr>
-        <w:t>4.1.1. “</w:t>
-      </w:r>
-      <w:r>
-        <w:rPr>
-          <w:sz w:val="28"/>
-          <w:szCs w:val="28"/>
-          <w:lang w:val="uz-Cyrl-UZ"/>
-        </w:rPr>
-        <w:t>Taʼlim muassasasi</w:t>
-      </w:r>
-      <w:r>
-        <w:rPr>
-          <w:lang w:val="uz-Cyrl-UZ"/>
-        </w:rPr>
-        <w:t>” quyidagi majburiyatlarni bajarmaganda yoki yetarli darajada bajarmaganda “Tinglovchi”ning tashabbusiga kо‘ra “</w:t>
-      </w:r>
-      <w:r>
-        <w:rPr>
-          <w:sz w:val="28"/>
-          <w:szCs w:val="28"/>
-          <w:lang w:val="uz-Cyrl-UZ"/>
-        </w:rPr>
-        <w:t>Taʼlim muassasasi</w:t>
-      </w:r>
-      <w:r>
-        <w:rPr>
-          <w:lang w:val="uz-Cyrl-UZ"/>
-        </w:rPr>
-        <w:t>”ning javobgarligi amaldagi qonun hujjatlariga muvofiq belgilanadi.</w:t>
+          <w:szCs w:val="24"/>
+          <w:lang w:val="uz-Cyrl-UZ"/>
+        </w:rPr>
+      </w:pPr>
+      <w:r>
+        <w:rPr>
+          <w:b/>
+          <w:szCs w:val="24"/>
+          <w:lang w:val="uz-Cyrl-UZ"/>
+        </w:rPr>
+        <w:t>4.1. Taʼlim muassasasining javobgarligi:</w:t>
+      </w:r>
+    </w:p>
+    <w:p>
+      <w:pPr>
+        <w:rPr>
+          <w:b/>
+          <w:szCs w:val="24"/>
+          <w:lang w:val="uz-Cyrl-UZ"/>
+        </w:rPr>
+      </w:pPr>
+      <w:r>
+        <w:rPr>
+          <w:szCs w:val="24"/>
+          <w:lang w:val="uz-Cyrl-UZ"/>
+        </w:rPr>
+        <w:t>4.1.1. “Taʼlim muassasasi” quyidagi majburiyatlarni bajarmaganda yoki yetarli darajada bajarmaganda “Tinglovchi”ning tashabbusiga kо‘ra “Taʼlim muassasasi”ning javobgarligi amaldagi qonun hujjatlariga muvofiq belgilanadi.</w:t>
       </w:r>
     </w:p>
     <w:p>
       <w:pPr>
         <w:ind w:firstLine="284"/>
         <w:rPr>
+          <w:szCs w:val="24"/>
           <w:lang w:val="en-US"/>
         </w:rPr>
       </w:pPr>
       <w:r>
         <w:rPr>
+          <w:szCs w:val="24"/>
           <w:lang w:val="uz-Cyrl-UZ"/>
         </w:rPr>
         <w:t>-о‘quv jarayonini tasdiqlangan о‘quv rejasi va dars jadvali asosida tashkillashtirilmaganda;</w:t>
@@ -966,11 +895,13 @@
       <w:pPr>
         <w:ind w:firstLine="284"/>
         <w:rPr>
+          <w:szCs w:val="24"/>
           <w:lang w:val="en-US"/>
         </w:rPr>
       </w:pPr>
       <w:r>
         <w:rPr>
+          <w:szCs w:val="24"/>
           <w:lang w:val="uz-Cyrl-UZ"/>
         </w:rPr>
         <w:t>-Ustav asosida tinglovchilarning qonuniy, huquqiy talablari va istaklarini e’tiborga olib о‘quv reja va dasturlari bajarilishi ta’minlanmaganda;</w:t>
@@ -980,39 +911,29 @@
       <w:pPr>
         <w:ind w:firstLine="284"/>
         <w:rPr>
+          <w:szCs w:val="24"/>
           <w:lang w:val="en-US"/>
         </w:rPr>
       </w:pPr>
       <w:r>
         <w:rPr>
-          <w:lang w:val="uz-Cyrl-UZ"/>
-        </w:rPr>
-        <w:t>-tinglovchilarning xohish va istaklari hamda qonun bilan belgilangan huquqlarini erkin amalga oshirilishi hamda “</w:t>
-      </w:r>
-      <w:r>
-        <w:rPr>
-          <w:sz w:val="28"/>
-          <w:szCs w:val="28"/>
-          <w:lang w:val="uz-Cyrl-UZ"/>
-        </w:rPr>
-        <w:t>Taʼlim muassasasi</w:t>
-      </w:r>
-      <w:r>
-        <w:rPr>
-          <w:lang w:val="uz-Cyrl-UZ"/>
-        </w:rPr>
-        <w:t>” Ustaviga muvofiq majburiyatlar bajarilmaganda;</w:t>
+          <w:szCs w:val="24"/>
+          <w:lang w:val="uz-Cyrl-UZ"/>
+        </w:rPr>
+        <w:t>-tinglovchilarning xohish va istaklari hamda qonun bilan belgilangan huquqlarini erkin amalga oshirilishi hamda “Taʼlim muassasasi” Ustaviga muvofiq majburiyatlar bajarilmaganda;</w:t>
       </w:r>
     </w:p>
     <w:p>
       <w:pPr>
         <w:ind w:firstLine="284"/>
         <w:rPr>
-          <w:lang w:val="uz-Cyrl-UZ"/>
-        </w:rPr>
-      </w:pPr>
-      <w:r>
-        <w:rPr>
+          <w:szCs w:val="24"/>
+          <w:lang w:val="uz-Cyrl-UZ"/>
+        </w:rPr>
+      </w:pPr>
+      <w:r>
+        <w:rPr>
+          <w:szCs w:val="24"/>
           <w:lang w:val="uz-Cyrl-UZ"/>
         </w:rPr>
         <w:t>-о‘quv jarayoni sifatli olib borilmaganda.</w:t>
@@ -1055,73 +976,52 @@
     <w:p>
       <w:pPr>
         <w:rPr>
-          <w:lang w:val="uz-Cyrl-UZ"/>
-        </w:rPr>
-      </w:pPr>
-      <w:r>
-        <w:rPr>
-          <w:lang w:val="uz-Cyrl-UZ"/>
-        </w:rPr>
-        <w:t>4.2.1. “Tinglovchi” quyidagi hollarda “</w:t>
-      </w:r>
-      <w:r>
-        <w:rPr>
-          <w:sz w:val="28"/>
-          <w:szCs w:val="28"/>
-          <w:lang w:val="uz-Cyrl-UZ"/>
-        </w:rPr>
-        <w:t>Taʼlim muassasasi</w:t>
-      </w:r>
-      <w:r>
-        <w:rPr>
-          <w:lang w:val="uz-Cyrl-UZ"/>
-        </w:rPr>
-        <w:t>” tashabbusiga kо‘ra tinglovchilar safidan chetlashtirilishi mumkin;</w:t>
+          <w:szCs w:val="24"/>
+          <w:lang w:val="uz-Cyrl-UZ"/>
+        </w:rPr>
+      </w:pPr>
+      <w:r>
+        <w:rPr>
+          <w:szCs w:val="24"/>
+          <w:lang w:val="uz-Cyrl-UZ"/>
+        </w:rPr>
+        <w:t>4.2.1. “Tinglovchi” quyidagi hollarda “Taʼlim muassasasi” tashabbusiga kо‘ra tinglovchilar safidan chetlashtirilishi mumkin;</w:t>
       </w:r>
     </w:p>
     <w:p>
       <w:pPr>
         <w:ind w:firstLine="284"/>
         <w:rPr>
+          <w:szCs w:val="24"/>
           <w:lang w:val="en-US"/>
         </w:rPr>
       </w:pPr>
       <w:r>
         <w:rPr>
-          <w:lang w:val="uz-Cyrl-UZ"/>
-        </w:rPr>
-        <w:t xml:space="preserve">-о‘quv intizomi va </w:t>
-      </w:r>
-      <w:r>
-        <w:rPr>
-          <w:sz w:val="28"/>
-          <w:szCs w:val="28"/>
-          <w:lang w:val="uz-Cyrl-UZ"/>
-        </w:rPr>
-        <w:t>Taʼlim muassasasi</w:t>
-      </w:r>
-      <w:r>
-        <w:rPr>
-          <w:lang w:val="uz-Cyrl-UZ"/>
-        </w:rPr>
-        <w:t>ning ichki tartib-qoidalarini buzganda;</w:t>
+          <w:szCs w:val="24"/>
+          <w:lang w:val="uz-Cyrl-UZ"/>
+        </w:rPr>
+        <w:t>-о‘quv intizomi va Taʼlim muassasasining ichki tartib-qoidalarini buzganda;</w:t>
       </w:r>
     </w:p>
     <w:p>
       <w:pPr>
         <w:ind w:firstLine="284"/>
         <w:rPr>
+          <w:szCs w:val="24"/>
           <w:lang w:val="en-US"/>
         </w:rPr>
       </w:pPr>
       <w:r>
         <w:rPr>
+          <w:szCs w:val="24"/>
           <w:lang w:val="uz-Cyrl-UZ"/>
         </w:rPr>
         <w:t>-о‘quv dasturlarini о‘zlashtira olmaganda (nazora</w:t>
       </w:r>
       <w:r>
         <w:rPr>
+          <w:szCs w:val="24"/>
           <w:lang w:val="en-US"/>
         </w:rPr>
         <w:t xml:space="preserve">t </w:t>
@@ -1129,6 +1029,7 @@
       <w:proofErr w:type="spellStart"/>
       <w:r>
         <w:rPr>
+          <w:szCs w:val="24"/>
           <w:lang w:val="en-US"/>
         </w:rPr>
         <w:t>turlarini</w:t>
@@ -1136,6 +1037,7 @@
       <w:proofErr w:type="spellEnd"/>
       <w:r>
         <w:rPr>
+          <w:szCs w:val="24"/>
           <w:lang w:val="en-US"/>
         </w:rPr>
         <w:t xml:space="preserve"> </w:t>
@@ -1143,6 +1045,7 @@
       <w:proofErr w:type="spellStart"/>
       <w:r>
         <w:rPr>
+          <w:szCs w:val="24"/>
           <w:lang w:val="en-US"/>
         </w:rPr>
         <w:t>topshira</w:t>
@@ -1150,6 +1053,7 @@
       <w:proofErr w:type="spellEnd"/>
       <w:r>
         <w:rPr>
+          <w:szCs w:val="24"/>
           <w:lang w:val="en-US"/>
         </w:rPr>
         <w:t xml:space="preserve"> </w:t>
@@ -1157,6 +1061,7 @@
       <w:proofErr w:type="spellStart"/>
       <w:r>
         <w:rPr>
+          <w:szCs w:val="24"/>
           <w:lang w:val="en-US"/>
         </w:rPr>
         <w:t>olmagan</w:t>
@@ -1164,12 +1069,14 @@
       <w:proofErr w:type="spellEnd"/>
       <w:r>
         <w:rPr>
+          <w:szCs w:val="24"/>
           <w:lang w:val="uz-Cyrl-UZ"/>
         </w:rPr>
         <w:t>da</w:t>
       </w:r>
       <w:r>
         <w:rPr>
+          <w:szCs w:val="24"/>
           <w:lang w:val="en-US"/>
         </w:rPr>
         <w:t>);</w:t>
@@ -1179,14 +1086,15 @@
       <w:pPr>
         <w:ind w:firstLine="284"/>
         <w:rPr>
+          <w:szCs w:val="24"/>
           <w:lang w:val="en-US"/>
         </w:rPr>
       </w:pPr>
       <w:r>
         <w:rPr>
-          <w:lang w:val="uz-Cyrl-UZ"/>
-        </w:rPr>
-        <w:lastRenderedPageBreak/>
+          <w:szCs w:val="24"/>
+          <w:lang w:val="uz-Cyrl-UZ"/>
+        </w:rPr>
         <w:t>-qayta tayyorlash kursidagi dars mashg‘ulotlarini uzrli sabablarsiz 36 soatdan ortiq qoldirganda;</w:t>
       </w:r>
     </w:p>
@@ -1194,11 +1102,13 @@
       <w:pPr>
         <w:ind w:firstLine="284"/>
         <w:rPr>
+          <w:szCs w:val="24"/>
           <w:lang w:val="en-US"/>
         </w:rPr>
       </w:pPr>
       <w:r>
         <w:rPr>
+          <w:szCs w:val="24"/>
           <w:lang w:val="uz-Cyrl-UZ"/>
         </w:rPr>
         <w:t>-о‘qish uchun belgilangan miqdordagi tо‘lovni о‘z vaqtida amalga oshirmaganda.</w:t>
@@ -1228,6 +1138,7 @@
           <w:b/>
           <w:lang w:val="uz-Cyrl-UZ"/>
         </w:rPr>
+        <w:lastRenderedPageBreak/>
         <w:t>V. SHARTNOMANI О‘ZGARTIRISH YOKI BEKOR QILISH TARTIBI</w:t>
       </w:r>
     </w:p>
@@ -1248,28 +1159,16 @@
           <w:tab w:val="left" w:pos="900"/>
         </w:tabs>
         <w:rPr>
-          <w:lang w:val="uz-Cyrl-UZ"/>
-        </w:rPr>
-      </w:pPr>
-      <w:r>
-        <w:rPr>
-          <w:lang w:val="uz-Cyrl-UZ"/>
-        </w:rPr>
-        <w:t xml:space="preserve">5.1. </w:t>
-      </w:r>
-      <w:r>
-        <w:rPr>
-          <w:sz w:val="28"/>
-          <w:szCs w:val="28"/>
-          <w:lang w:val="uz-Cyrl-UZ"/>
-        </w:rPr>
-        <w:t>Taʼlim muassasasi</w:t>
-      </w:r>
-      <w:r>
-        <w:rPr>
-          <w:lang w:val="uz-Cyrl-UZ"/>
-        </w:rPr>
-        <w:t xml:space="preserve"> Ustaviga muvofiq ma’muriyatning tashabbusiga kо‘ra, tinglovchi о‘qishdan chetlashtirilganda;</w:t>
+          <w:szCs w:val="24"/>
+          <w:lang w:val="uz-Cyrl-UZ"/>
+        </w:rPr>
+      </w:pPr>
+      <w:r>
+        <w:rPr>
+          <w:szCs w:val="24"/>
+          <w:lang w:val="uz-Cyrl-UZ"/>
+        </w:rPr>
+        <w:t>5.1. Taʼlim muassasasi Ustaviga muvofiq ma’muriyatning tashabbusiga kо‘ra, tinglovchi о‘qishdan chetlashtirilganda;</w:t>
       </w:r>
     </w:p>
     <w:p>
@@ -1278,11 +1177,13 @@
           <w:tab w:val="left" w:pos="900"/>
         </w:tabs>
         <w:rPr>
+          <w:szCs w:val="24"/>
           <w:lang w:val="en-US"/>
         </w:rPr>
       </w:pPr>
       <w:r>
         <w:rPr>
+          <w:szCs w:val="24"/>
           <w:lang w:val="uz-Cyrl-UZ"/>
         </w:rPr>
         <w:t>5.2. Tomonlardan biri shartnoma shartlarini bajarmaganda;</w:t>
@@ -1295,11 +1196,13 @@
           <w:tab w:val="left" w:pos="900"/>
         </w:tabs>
         <w:rPr>
-          <w:lang w:val="uz-Cyrl-UZ"/>
-        </w:rPr>
-      </w:pPr>
-      <w:r>
-        <w:rPr>
+          <w:szCs w:val="24"/>
+          <w:lang w:val="uz-Cyrl-UZ"/>
+        </w:rPr>
+      </w:pPr>
+      <w:r>
+        <w:rPr>
+          <w:szCs w:val="24"/>
           <w:lang w:val="uz-Cyrl-UZ"/>
         </w:rPr>
         <w:t>5.3. Uzrli sabablar bilan tinglovchining tashabbusiga kо‘ra;</w:t>
@@ -1311,11 +1214,13 @@
           <w:tab w:val="left" w:pos="900"/>
         </w:tabs>
         <w:rPr>
-          <w:lang w:val="uz-Cyrl-UZ"/>
-        </w:rPr>
-      </w:pPr>
-      <w:r>
-        <w:rPr>
+          <w:szCs w:val="24"/>
+          <w:lang w:val="uz-Cyrl-UZ"/>
+        </w:rPr>
+      </w:pPr>
+      <w:r>
+        <w:rPr>
+          <w:szCs w:val="24"/>
           <w:lang w:val="uz-Cyrl-UZ"/>
         </w:rPr>
         <w:t>5.4. Ta’lim muassasasi yoki tashkilot tugatilganda;</w:t>
@@ -1327,11 +1232,13 @@
           <w:tab w:val="left" w:pos="900"/>
         </w:tabs>
         <w:rPr>
-          <w:lang w:val="uz-Cyrl-UZ"/>
-        </w:rPr>
-      </w:pPr>
-      <w:r>
-        <w:rPr>
+          <w:szCs w:val="24"/>
+          <w:lang w:val="uz-Cyrl-UZ"/>
+        </w:rPr>
+      </w:pPr>
+      <w:r>
+        <w:rPr>
+          <w:szCs w:val="24"/>
           <w:lang w:val="uz-Cyrl-UZ"/>
         </w:rPr>
         <w:t>5.5. Amaldagi qonunchilikda kо‘rsatilgan boshqa hollarda;</w:t>
@@ -1344,11 +1251,13 @@
         </w:tabs>
         <w:spacing w:after="0" w:line="240" w:lineRule="auto"/>
         <w:rPr>
-          <w:lang w:val="uz-Cyrl-UZ"/>
-        </w:rPr>
-      </w:pPr>
-      <w:r>
-        <w:rPr>
+          <w:szCs w:val="24"/>
+          <w:lang w:val="uz-Cyrl-UZ"/>
+        </w:rPr>
+      </w:pPr>
+      <w:r>
+        <w:rPr>
+          <w:szCs w:val="24"/>
           <w:lang w:val="uz-Cyrl-UZ"/>
         </w:rPr>
         <w:t>5.6.“Tinglovchi” ichki tartib-qoidalar, о‘quv intizomini buzganligi, akademik о‘zlashtirmaganligi va shartnoma shartlarini bajarmaganligi uchun tinglovchilar safidan chiqarilganda tо‘langan tо‘lov pullari qaytarilmaydi.</w:t>
@@ -1844,50 +1753,41 @@
       <w:pPr>
         <w:spacing w:line="240" w:lineRule="auto"/>
         <w:rPr>
-          <w:lang w:val="uz-Cyrl-UZ"/>
-        </w:rPr>
-      </w:pPr>
-      <w:r>
-        <w:rPr>
+          <w:szCs w:val="24"/>
+          <w:lang w:val="uz-Cyrl-UZ"/>
+        </w:rPr>
+      </w:pPr>
+      <w:r>
+        <w:rPr>
+          <w:szCs w:val="24"/>
           <w:lang w:val="uz-Latn-UZ"/>
         </w:rPr>
         <w:t>8</w:t>
       </w:r>
       <w:r>
         <w:rPr>
-          <w:lang w:val="uz-Cyrl-UZ"/>
-        </w:rPr>
-        <w:t>.1. Ushbu shartnoma bir xil kuchga ega bо‘lgan ikki nusxada tuzildi birinchi nusxa “</w:t>
-      </w:r>
-      <w:r>
-        <w:rPr>
-          <w:sz w:val="28"/>
-          <w:szCs w:val="28"/>
-          <w:lang w:val="uz-Cyrl-UZ"/>
-        </w:rPr>
-        <w:t>Taʼlim muassasasi</w:t>
-      </w:r>
-      <w:r>
-        <w:rPr>
-          <w:lang w:val="uz-Cyrl-UZ"/>
-        </w:rPr>
-        <w:t>”da, ikkinchi nusxa “Tinglovchi” da saqlanadi;</w:t>
-      </w:r>
-    </w:p>
-    <w:p>
-      <w:pPr>
-        <w:rPr>
-          <w:lang w:val="uz-Cyrl-UZ"/>
-        </w:rPr>
-      </w:pPr>
-      <w:r>
-        <w:rPr>
+          <w:szCs w:val="24"/>
+          <w:lang w:val="uz-Cyrl-UZ"/>
+        </w:rPr>
+        <w:t>.1. Ushbu shartnoma bir xil kuchga ega bо‘lgan ikki nusxada tuzildi birinchi nusxa “Taʼlim muassasasi”da, ikkinchi nusxa “Tinglovchi” da saqlanadi;</w:t>
+      </w:r>
+    </w:p>
+    <w:p>
+      <w:pPr>
+        <w:rPr>
+          <w:lang w:val="uz-Cyrl-UZ"/>
+        </w:rPr>
+      </w:pPr>
+      <w:r>
+        <w:rPr>
+          <w:szCs w:val="24"/>
           <w:lang w:val="uz-Latn-UZ"/>
         </w:rPr>
         <w:t>8</w:t>
       </w:r>
       <w:r>
         <w:rPr>
+          <w:szCs w:val="24"/>
           <w:lang w:val="uz-Cyrl-UZ"/>
         </w:rPr>
         <w:t>.2. Tomonlar uni imzolagan kundan boshlab kuchga kiradi.</w:t>
@@ -1905,6 +1805,26 @@
     </w:p>
     <w:p>
       <w:pPr>
+        <w:spacing w:after="160" w:line="259" w:lineRule="auto"/>
+        <w:ind w:left="0" w:firstLine="0"/>
+        <w:jc w:val="left"/>
+        <w:rPr>
+          <w:lang w:val="uz-Cyrl-UZ"/>
+        </w:rPr>
+      </w:pPr>
+    </w:p>
+    <w:p>
+      <w:pPr>
+        <w:spacing w:after="160" w:line="259" w:lineRule="auto"/>
+        <w:ind w:left="0" w:firstLine="0"/>
+        <w:jc w:val="left"/>
+        <w:rPr>
+          <w:lang w:val="uz-Cyrl-UZ"/>
+        </w:rPr>
+      </w:pPr>
+    </w:p>
+    <w:p>
+      <w:pPr>
         <w:jc w:val="center"/>
         <w:rPr>
           <w:sz w:val="8"/>
@@ -1928,6 +1848,7 @@
           <w:b/>
           <w:lang w:val="en-US"/>
         </w:rPr>
+        <w:lastRenderedPageBreak/>
         <w:t xml:space="preserve">VIII. TOMONLARNING YURIDIK MANZILLAR: </w:t>
       </w:r>
     </w:p>
@@ -1958,16 +1879,79 @@
               <w:tabs>
                 <w:tab w:val="center" w:pos="5944"/>
               </w:tabs>
-              <w:rPr>
+              <w:jc w:val="center"/>
+              <w:rPr>
+                <w:b/>
+                <w:bCs/>
                 <w:lang w:val="en-US"/>
               </w:rPr>
             </w:pPr>
             <w:r>
               <w:rPr>
-                <w:lang w:val="en-US"/>
-              </w:rPr>
-              <w:lastRenderedPageBreak/>
-              <w:t xml:space="preserve">Tel: 94 823 49 49 </w:t>
+                <w:b/>
+                <w:bCs/>
+                <w:szCs w:val="24"/>
+                <w:lang w:val="uz-Cyrl-UZ"/>
+              </w:rPr>
+              <w:t>TAʼLIM MUASSASASI</w:t>
+            </w:r>
+          </w:p>
+          <w:p>
+            <w:pPr>
+              <w:tabs>
+                <w:tab w:val="center" w:pos="5944"/>
+              </w:tabs>
+              <w:rPr>
+                <w:b/>
+                <w:bCs/>
+                <w:lang w:val="en-US"/>
+              </w:rPr>
+            </w:pPr>
+            <w:r>
+              <w:rPr>
+                <w:b/>
+                <w:bCs/>
+                <w:lang w:val="en-US"/>
+              </w:rPr>
+              <w:t>Nomi:</w:t>
+            </w:r>
+            <w:r>
+              <w:rPr>
+                <w:szCs w:val="24"/>
+                <w:lang w:val="uz-Cyrl-UZ"/>
+              </w:rPr>
+              <w:t xml:space="preserve"> </w:t>
+            </w:r>
+            <w:r>
+              <w:rPr>
+                <w:szCs w:val="24"/>
+                <w:lang w:val="uz-Cyrl-UZ"/>
+              </w:rPr>
+              <w:t>Professional malaka oshirish nodavlat taʼlim muassasasi</w:t>
+            </w:r>
+          </w:p>
+          <w:p>
+            <w:pPr>
+              <w:tabs>
+                <w:tab w:val="center" w:pos="5944"/>
+              </w:tabs>
+              <w:rPr>
+                <w:lang w:val="en-US"/>
+              </w:rPr>
+            </w:pPr>
+            <w:r>
+              <w:rPr>
+                <w:b/>
+                <w:bCs/>
+                <w:lang w:val="en-US"/>
+              </w:rPr>
+              <w:t>Tel:</w:t>
+            </w:r>
+            <w:r>
+              <w:rPr>
+                <w:lang w:val="en-US"/>
+              </w:rPr>
+              <w:t xml:space="preserve"> 94 823 49 49 </w:t>
             </w:r>
           </w:p>
           <w:p>
@@ -1979,9 +1963,17 @@
             </w:pPr>
             <w:r>
               <w:rPr>
-                <w:lang w:val="en-US"/>
-              </w:rPr>
-              <w:t xml:space="preserve">Manzil: Toshkent </w:t>
+                <w:b/>
+                <w:bCs/>
+                <w:lang w:val="en-US"/>
+              </w:rPr>
+              <w:t>Manzil:</w:t>
+            </w:r>
+            <w:r>
+              <w:rPr>
+                <w:lang w:val="en-US"/>
+              </w:rPr>
+              <w:t xml:space="preserve"> Toshkent </w:t>
             </w:r>
             <w:proofErr w:type="spellStart"/>
             <w:r>
@@ -2075,9 +2067,17 @@
             </w:pPr>
             <w:r>
               <w:rPr>
-                <w:lang w:val="en-US"/>
-              </w:rPr>
-              <w:t xml:space="preserve">Bank: ANOR BANK </w:t>
+                <w:b/>
+                <w:bCs/>
+                <w:lang w:val="en-US"/>
+              </w:rPr>
+              <w:t>Bank:</w:t>
+            </w:r>
+            <w:r>
+              <w:rPr>
+                <w:lang w:val="en-US"/>
+              </w:rPr>
+              <w:t xml:space="preserve"> ANOR BANK </w:t>
             </w:r>
           </w:p>
           <w:p>
@@ -2091,9 +2091,17 @@
             </w:pPr>
             <w:r>
               <w:rPr>
-                <w:lang w:val="en-US"/>
-              </w:rPr>
-              <w:t>X/R: 20212000507099711001</w:t>
+                <w:b/>
+                <w:bCs/>
+                <w:lang w:val="en-US"/>
+              </w:rPr>
+              <w:t>X/R:</w:t>
+            </w:r>
+            <w:r>
+              <w:rPr>
+                <w:lang w:val="en-US"/>
+              </w:rPr>
+              <w:t xml:space="preserve"> 20212000507099711001</w:t>
             </w:r>
           </w:p>
           <w:p>
@@ -2107,9 +2115,17 @@
             </w:pPr>
             <w:r>
               <w:rPr>
-                <w:lang w:val="en-US"/>
-              </w:rPr>
-              <w:t>MFO: 01183</w:t>
+                <w:b/>
+                <w:bCs/>
+                <w:lang w:val="en-US"/>
+              </w:rPr>
+              <w:t>MFO:</w:t>
+            </w:r>
+            <w:r>
+              <w:rPr>
+                <w:lang w:val="en-US"/>
+              </w:rPr>
+              <w:t xml:space="preserve"> 01183</w:t>
             </w:r>
             <w:r>
               <w:rPr>
@@ -2130,9 +2146,17 @@
             </w:pPr>
             <w:r>
               <w:rPr>
-                <w:lang w:val="en-US"/>
-              </w:rPr>
-              <w:t xml:space="preserve">INN: 311 341 804 </w:t>
+                <w:b/>
+                <w:bCs/>
+                <w:lang w:val="en-US"/>
+              </w:rPr>
+              <w:t>INN:</w:t>
+            </w:r>
+            <w:r>
+              <w:rPr>
+                <w:lang w:val="en-US"/>
+              </w:rPr>
+              <w:t xml:space="preserve"> 311 341 804 </w:t>
             </w:r>
           </w:p>
           <w:p>
@@ -2144,9 +2168,17 @@
             </w:pPr>
             <w:r>
               <w:rPr>
-                <w:lang w:val="en-US"/>
-              </w:rPr>
-              <w:t>OKED: 85 600</w:t>
+                <w:b/>
+                <w:bCs/>
+                <w:lang w:val="en-US"/>
+              </w:rPr>
+              <w:t>OKED:</w:t>
+            </w:r>
+            <w:r>
+              <w:rPr>
+                <w:lang w:val="en-US"/>
+              </w:rPr>
+              <w:t xml:space="preserve"> 85 600</w:t>
             </w:r>
           </w:p>
           <w:p>
@@ -2200,7 +2232,7 @@
           </w:tcPr>
           <w:p>
             <w:pPr>
-              <w:spacing w:before="120"/>
+              <w:spacing w:line="240" w:lineRule="auto"/>
               <w:ind w:right="57"/>
               <w:jc w:val="center"/>
               <w:rPr>
@@ -2209,16 +2241,14 @@
                 <w:lang w:val="en-US"/>
               </w:rPr>
             </w:pPr>
-            <w:proofErr w:type="spellStart"/>
             <w:r>
               <w:rPr>
                 <w:b/>
                 <w:bCs/>
                 <w:lang w:val="en-US"/>
               </w:rPr>
-              <w:t>Tinglovchi</w:t>
-            </w:r>
-            <w:proofErr w:type="spellEnd"/>
+              <w:t>TINGLOVCHI</w:t>
+            </w:r>
           </w:p>
           <w:p>
             <w:pPr>
@@ -2426,233 +2456,6 @@
       <w:pPr>
         <w:spacing w:after="16" w:line="259" w:lineRule="auto"/>
         <w:ind w:left="130" w:right="173"/>
-      </w:pPr>
-    </w:p>
-    <w:p>
-      <w:pPr>
-        <w:spacing w:after="16" w:line="259" w:lineRule="auto"/>
-        <w:ind w:left="130" w:right="173"/>
-      </w:pPr>
-      <w:r>
-        <w:t xml:space="preserve"> </w:t>
-      </w:r>
-    </w:p>
-    <w:p>
-      <w:pPr>
-        <w:spacing w:after="30" w:line="259" w:lineRule="auto"/>
-        <w:ind w:left="125"/>
-        <w:rPr>
-          <w:lang w:val="en-US"/>
-        </w:rPr>
-      </w:pPr>
-      <w:proofErr w:type="spellStart"/>
-      <w:r>
-        <w:rPr>
-          <w:b/>
-          <w:i/>
-          <w:color w:val="404040"/>
-          <w:lang w:val="en-US"/>
-        </w:rPr>
-        <w:t>Eslatma</w:t>
-      </w:r>
-      <w:proofErr w:type="spellEnd"/>
-      <w:r>
-        <w:rPr>
-          <w:b/>
-          <w:i/>
-          <w:color w:val="404040"/>
-          <w:lang w:val="en-US"/>
-        </w:rPr>
-        <w:t>:</w:t>
-      </w:r>
-      <w:r>
-        <w:rPr>
-          <w:i/>
-          <w:color w:val="404040"/>
-          <w:lang w:val="en-US"/>
-        </w:rPr>
-        <w:t xml:space="preserve"> </w:t>
-      </w:r>
-      <w:proofErr w:type="spellStart"/>
-      <w:r>
-        <w:rPr>
-          <w:i/>
-          <w:color w:val="404040"/>
-          <w:lang w:val="en-US"/>
-        </w:rPr>
-        <w:t>Tinglovchi</w:t>
-      </w:r>
-      <w:proofErr w:type="spellEnd"/>
-      <w:r>
-        <w:rPr>
-          <w:i/>
-          <w:color w:val="404040"/>
-          <w:lang w:val="en-US"/>
-        </w:rPr>
-        <w:t xml:space="preserve"> </w:t>
-      </w:r>
-      <w:proofErr w:type="spellStart"/>
-      <w:proofErr w:type="gramStart"/>
-      <w:r>
-        <w:rPr>
-          <w:i/>
-          <w:color w:val="404040"/>
-          <w:lang w:val="en-US"/>
-        </w:rPr>
-        <w:t>to‘</w:t>
-      </w:r>
-      <w:proofErr w:type="gramEnd"/>
-      <w:r>
-        <w:rPr>
-          <w:i/>
-          <w:color w:val="404040"/>
-          <w:lang w:val="en-US"/>
-        </w:rPr>
-        <w:t>lov</w:t>
-      </w:r>
-      <w:proofErr w:type="spellEnd"/>
-      <w:r>
-        <w:rPr>
-          <w:i/>
-          <w:color w:val="404040"/>
-          <w:lang w:val="en-US"/>
-        </w:rPr>
-        <w:t xml:space="preserve"> </w:t>
-      </w:r>
-      <w:proofErr w:type="spellStart"/>
-      <w:r>
-        <w:rPr>
-          <w:i/>
-          <w:color w:val="404040"/>
-          <w:lang w:val="en-US"/>
-        </w:rPr>
-        <w:t>mablag‘larini</w:t>
-      </w:r>
-      <w:proofErr w:type="spellEnd"/>
-      <w:r>
-        <w:rPr>
-          <w:i/>
-          <w:color w:val="404040"/>
-          <w:lang w:val="en-US"/>
-        </w:rPr>
-        <w:t xml:space="preserve"> </w:t>
-      </w:r>
-      <w:proofErr w:type="spellStart"/>
-      <w:r>
-        <w:rPr>
-          <w:i/>
-          <w:color w:val="404040"/>
-          <w:lang w:val="en-US"/>
-        </w:rPr>
-        <w:t>o‘tkazganligini</w:t>
-      </w:r>
-      <w:proofErr w:type="spellEnd"/>
-      <w:r>
-        <w:rPr>
-          <w:i/>
-          <w:color w:val="404040"/>
-          <w:lang w:val="en-US"/>
-        </w:rPr>
-        <w:t xml:space="preserve"> </w:t>
-      </w:r>
-      <w:proofErr w:type="spellStart"/>
-      <w:r>
-        <w:rPr>
-          <w:i/>
-          <w:color w:val="404040"/>
-          <w:lang w:val="en-US"/>
-        </w:rPr>
-        <w:t>tasdiqlovchi</w:t>
-      </w:r>
-      <w:proofErr w:type="spellEnd"/>
-      <w:r>
-        <w:rPr>
-          <w:i/>
-          <w:color w:val="404040"/>
-          <w:lang w:val="en-US"/>
-        </w:rPr>
-        <w:t xml:space="preserve"> </w:t>
-      </w:r>
-      <w:proofErr w:type="spellStart"/>
-      <w:r>
-        <w:rPr>
-          <w:i/>
-          <w:color w:val="404040"/>
-          <w:lang w:val="en-US"/>
-        </w:rPr>
-        <w:t>to‘lov</w:t>
-      </w:r>
-      <w:proofErr w:type="spellEnd"/>
-      <w:r>
-        <w:rPr>
-          <w:i/>
-          <w:color w:val="404040"/>
-          <w:lang w:val="en-US"/>
-        </w:rPr>
-        <w:t xml:space="preserve"> </w:t>
-      </w:r>
-      <w:proofErr w:type="spellStart"/>
-      <w:r>
-        <w:rPr>
-          <w:i/>
-          <w:color w:val="404040"/>
-          <w:lang w:val="en-US"/>
-        </w:rPr>
-        <w:t>topshiriqnomasi</w:t>
-      </w:r>
-      <w:proofErr w:type="spellEnd"/>
-      <w:r>
-        <w:rPr>
-          <w:i/>
-          <w:color w:val="404040"/>
-          <w:lang w:val="en-US"/>
-        </w:rPr>
-        <w:t xml:space="preserve"> </w:t>
-      </w:r>
-      <w:proofErr w:type="spellStart"/>
-      <w:r>
-        <w:rPr>
-          <w:i/>
-          <w:color w:val="404040"/>
-          <w:lang w:val="en-US"/>
-        </w:rPr>
-        <w:t>va</w:t>
-      </w:r>
-      <w:proofErr w:type="spellEnd"/>
-      <w:r>
-        <w:rPr>
-          <w:i/>
-          <w:color w:val="404040"/>
-          <w:lang w:val="en-US"/>
-        </w:rPr>
-        <w:t xml:space="preserve"> </w:t>
-      </w:r>
-    </w:p>
-    <w:p>
-      <w:pPr>
-        <w:spacing w:line="259" w:lineRule="auto"/>
-        <w:ind w:left="125"/>
-        <w:rPr>
-          <w:i/>
-          <w:color w:val="404040"/>
-          <w:lang w:val="en-US"/>
-        </w:rPr>
-      </w:pPr>
-      <w:r>
-        <w:rPr>
-          <w:rStyle w:val="a4"/>
-          <w:b/>
-          <w:i w:val="0"/>
-          <w:lang w:val="uz-Cyrl-UZ"/>
-        </w:rPr>
-        <w:t xml:space="preserve">imzolangan shartnoma nusxasini institutning “Buxgalteriya” bo‘limiga o‘z vaqtida topshirishi shart.! </w:t>
-      </w:r>
-    </w:p>
-    <w:p>
-      <w:pPr>
-        <w:rPr>
-          <w:lang w:val="en-US"/>
-        </w:rPr>
       </w:pPr>
     </w:p>
     <w:sectPr>

</xml_diff>